<commit_message>
Revise and improve the README documentation
</commit_message>
<xml_diff>
--- a/README.docx
+++ b/README.docx
@@ -701,7 +701,10 @@
         <w:spacing w:after="0" w:line="240" w:lineRule="auto"/>
       </w:pPr>
       <w:r>
-        <w:t>HTML5, CSS3, Vanilla JavaScript</w:t>
+        <w:t xml:space="preserve">HTML5, CSS3, </w:t>
+      </w:r>
+      <w:r>
+        <w:t>JavaScript</w:t>
       </w:r>
     </w:p>
     <w:p>
@@ -743,23 +746,20 @@
         <w:spacing w:after="0" w:line="240" w:lineRule="auto"/>
       </w:pPr>
       <w:r>
-        <w:t>?</w:t>
-      </w:r>
-    </w:p>
-    <w:p>
-      <w:pPr>
-        <w:spacing w:after="0" w:line="240" w:lineRule="auto"/>
-      </w:pPr>
-    </w:p>
-    <w:p>
-      <w:pPr>
-        <w:spacing w:after="0" w:line="240" w:lineRule="auto"/>
-      </w:pPr>
-      <w:r>
-        <w:t>W</w:t>
-      </w:r>
-      <w:r>
-        <w:t>eb framework</w:t>
+        <w:t>SQLite</w:t>
+      </w:r>
+    </w:p>
+    <w:p>
+      <w:pPr>
+        <w:spacing w:after="0" w:line="240" w:lineRule="auto"/>
+      </w:pPr>
+    </w:p>
+    <w:p>
+      <w:pPr>
+        <w:spacing w:after="0" w:line="240" w:lineRule="auto"/>
+      </w:pPr>
+      <w:r>
+        <w:t>Web framework</w:t>
       </w:r>
     </w:p>
     <w:p>
@@ -796,8 +796,21 @@
         <w:spacing w:after="0" w:line="240" w:lineRule="auto"/>
       </w:pPr>
       <w:r>
-        <w:t>Dependency Management</w:t>
-      </w:r>
+        <w:t xml:space="preserve">Dependency Management </w:t>
+      </w:r>
+    </w:p>
+    <w:p>
+      <w:pPr>
+        <w:spacing w:after="0" w:line="240" w:lineRule="auto"/>
+      </w:pPr>
+      <w:r>
+        <w:t xml:space="preserve">&lt; Maven </w:t>
+      </w:r>
+      <w:proofErr w:type="gramStart"/>
+      <w:r>
+        <w:t>&gt; ?</w:t>
+      </w:r>
+      <w:proofErr w:type="gramEnd"/>
       <w:r>
         <w:t xml:space="preserve"> </w:t>
       </w:r>
@@ -806,32 +819,13 @@
       <w:pPr>
         <w:spacing w:after="0" w:line="240" w:lineRule="auto"/>
       </w:pPr>
-      <w:r>
-        <w:t xml:space="preserve">&lt; Maven </w:t>
-      </w:r>
-      <w:proofErr w:type="gramStart"/>
-      <w:r>
-        <w:t>&gt; ?</w:t>
-      </w:r>
-      <w:proofErr w:type="gramEnd"/>
-      <w:r>
-        <w:t xml:space="preserve"> </w:t>
-      </w:r>
-    </w:p>
-    <w:p>
-      <w:pPr>
-        <w:spacing w:after="0" w:line="240" w:lineRule="auto"/>
-      </w:pPr>
-    </w:p>
-    <w:p>
-      <w:pPr>
-        <w:spacing w:after="0" w:line="240" w:lineRule="auto"/>
-      </w:pPr>
-      <w:r>
-        <w:t>Generate RSS Feeds</w:t>
-      </w:r>
-      <w:r>
-        <w:t xml:space="preserve"> </w:t>
+    </w:p>
+    <w:p>
+      <w:pPr>
+        <w:spacing w:after="0" w:line="240" w:lineRule="auto"/>
+      </w:pPr>
+      <w:r>
+        <w:t xml:space="preserve">Generate RSS Feeds </w:t>
       </w:r>
     </w:p>
     <w:p>
@@ -1081,13 +1075,8 @@
         <w:spacing w:after="0" w:line="240" w:lineRule="auto"/>
       </w:pPr>
       <w:r>
-        <w:t>Front End Engineer</w:t>
-      </w:r>
-      <w:proofErr w:type="gramStart"/>
-      <w:r>
-        <w:t>: ?</w:t>
-      </w:r>
-      <w:proofErr w:type="gramEnd"/>
+        <w:t>Front End Engineer: Anthony</w:t>
+      </w:r>
     </w:p>
     <w:p>
       <w:pPr>
@@ -1253,16 +1242,7 @@
         <w:ind w:left="360"/>
       </w:pPr>
       <w:r>
-        <w:t xml:space="preserve">Lists </w:t>
-      </w:r>
-      <w:r>
-        <w:t xml:space="preserve">of other </w:t>
-      </w:r>
-      <w:r>
-        <w:t xml:space="preserve">types of map: </w:t>
-      </w:r>
-      <w:r>
-        <w:t xml:space="preserve">https://visibleearth.nasa.gov/ </w:t>
+        <w:t xml:space="preserve">Lists of other types of map: https://visibleearth.nasa.gov/ </w:t>
       </w:r>
     </w:p>
     <w:p>
@@ -1537,10 +1517,7 @@
         <w:ind w:left="360"/>
       </w:pPr>
       <w:r>
-        <w:t>T</w:t>
-      </w:r>
-      <w:r>
-        <w:t xml:space="preserve">witter </w:t>
+        <w:t xml:space="preserve">Twitter </w:t>
       </w:r>
       <w:proofErr w:type="gramStart"/>
       <w:r>
@@ -1720,6 +1697,32 @@
       <w:pPr>
         <w:spacing w:after="0" w:line="240" w:lineRule="auto"/>
       </w:pPr>
+    </w:p>
+    <w:p>
+      <w:pPr>
+        <w:spacing w:after="0" w:line="240" w:lineRule="auto"/>
+        <w:rPr>
+          <w:b/>
+          <w:sz w:val="28"/>
+          <w:szCs w:val="28"/>
+        </w:rPr>
+      </w:pPr>
+      <w:r>
+        <w:rPr>
+          <w:b/>
+          <w:sz w:val="28"/>
+          <w:szCs w:val="28"/>
+        </w:rPr>
+        <w:t>LICENSE</w:t>
+      </w:r>
+    </w:p>
+    <w:p>
+      <w:pPr>
+        <w:spacing w:after="0" w:line="240" w:lineRule="auto"/>
+      </w:pPr>
+      <w:r>
+        <w:t>MIT</w:t>
+      </w:r>
     </w:p>
     <w:p>
       <w:pPr>

</xml_diff>